<commit_message>
cambios de todo un poco
</commit_message>
<xml_diff>
--- a/documentacionProyecto.docx
+++ b/documentacionProyecto.docx
@@ -58,10 +58,10 @@
           <w:u w:val="single"/>
         </w:rPr>
         <w:drawing>
-          <wp:inline distT="0" distB="0" distL="0" distR="0" wp14:anchorId="2951A755" wp14:editId="45C5BA36">
-            <wp:extent cx="5400040" cy="4959985"/>
+          <wp:inline distT="0" distB="0" distL="0" distR="0" wp14:anchorId="61013522" wp14:editId="6DB318AE">
+            <wp:extent cx="5400040" cy="5563235"/>
             <wp:effectExtent l="0" t="0" r="0" b="0"/>
-            <wp:docPr id="789204927" name="Imagen 1" descr="Diagrama&#10;&#10;Descripción generada automáticamente"/>
+            <wp:docPr id="622225881" name="Imagen 2" descr="Diagrama&#10;&#10;Descripción generada automáticamente"/>
             <wp:cNvGraphicFramePr>
               <a:graphicFrameLocks xmlns:a="http://schemas.openxmlformats.org/drawingml/2006/main" noChangeAspect="1"/>
             </wp:cNvGraphicFramePr>
@@ -69,7 +69,7 @@
               <a:graphicData uri="http://schemas.openxmlformats.org/drawingml/2006/picture">
                 <pic:pic xmlns:pic="http://schemas.openxmlformats.org/drawingml/2006/picture">
                   <pic:nvPicPr>
-                    <pic:cNvPr id="789204927" name="Imagen 1" descr="Diagrama&#10;&#10;Descripción generada automáticamente"/>
+                    <pic:cNvPr id="622225881" name="Imagen 2" descr="Diagrama&#10;&#10;Descripción generada automáticamente"/>
                     <pic:cNvPicPr/>
                   </pic:nvPicPr>
                   <pic:blipFill>
@@ -87,7 +87,7 @@
                   <pic:spPr>
                     <a:xfrm>
                       <a:off x="0" y="0"/>
-                      <a:ext cx="5400040" cy="4959985"/>
+                      <a:ext cx="5400040" cy="5563235"/>
                     </a:xfrm>
                     <a:prstGeom prst="rect">
                       <a:avLst/>
@@ -182,7 +182,6 @@
           <w:bCs/>
           <w:u w:val="single"/>
         </w:rPr>
-        <w:lastRenderedPageBreak/>
         <w:t>Diagrama ER</w:t>
       </w:r>
     </w:p>
@@ -312,6 +311,7 @@
     </w:p>
     <w:p>
       <w:r>
+        <w:lastRenderedPageBreak/>
         <w:t xml:space="preserve">Pruebas </w:t>
       </w:r>
       <w:r>
@@ -381,7 +381,6 @@
         <w:rPr>
           <w:noProof/>
         </w:rPr>
-        <w:lastRenderedPageBreak/>
         <w:drawing>
           <wp:inline distT="0" distB="0" distL="0" distR="0" wp14:anchorId="2BE0E824" wp14:editId="374324A4">
             <wp:extent cx="5400040" cy="2924810"/>
@@ -539,6 +538,7 @@
         <w:rPr>
           <w:noProof/>
         </w:rPr>
+        <w:lastRenderedPageBreak/>
         <w:drawing>
           <wp:inline distT="0" distB="0" distL="0" distR="0" wp14:anchorId="1EC77D1A" wp14:editId="7001E3AD">
             <wp:extent cx="5400040" cy="2924810"/>
@@ -606,7 +606,6 @@
         <w:rPr>
           <w:noProof/>
         </w:rPr>
-        <w:lastRenderedPageBreak/>
         <w:drawing>
           <wp:inline distT="0" distB="0" distL="0" distR="0" wp14:anchorId="1A52A8D4" wp14:editId="1C0F352E">
             <wp:extent cx="5400040" cy="936625"/>
@@ -748,6 +747,7 @@
         <w:rPr>
           <w:noProof/>
         </w:rPr>
+        <w:lastRenderedPageBreak/>
         <w:drawing>
           <wp:inline distT="0" distB="0" distL="0" distR="0" wp14:anchorId="5A9F07B8" wp14:editId="4DF53501">
             <wp:extent cx="5400040" cy="777875"/>
@@ -829,7 +829,6 @@
         <w:rPr>
           <w:noProof/>
         </w:rPr>
-        <w:lastRenderedPageBreak/>
         <w:drawing>
           <wp:inline distT="0" distB="0" distL="0" distR="0" wp14:anchorId="3F581C5B" wp14:editId="38780504">
             <wp:extent cx="5400040" cy="2924810"/>
@@ -993,6 +992,7 @@
         <w:rPr>
           <w:noProof/>
         </w:rPr>
+        <w:lastRenderedPageBreak/>
         <w:drawing>
           <wp:inline distT="0" distB="0" distL="0" distR="0" wp14:anchorId="40CDE9E3" wp14:editId="210EB1A3">
             <wp:extent cx="5400040" cy="2924810"/>
@@ -1113,7 +1113,6 @@
         <w:rPr>
           <w:noProof/>
         </w:rPr>
-        <w:lastRenderedPageBreak/>
         <w:t>/api/sucursal/getClaseMasSolicitadaFechas/{fecha1}/{fecha2}</w:t>
       </w:r>
     </w:p>
@@ -1213,6 +1212,7 @@
         <w:rPr>
           <w:noProof/>
         </w:rPr>
+        <w:lastRenderedPageBreak/>
         <w:t>Yoga =  24</w:t>
       </w:r>
     </w:p>
@@ -1344,7 +1344,6 @@
         <w:rPr>
           <w:noProof/>
         </w:rPr>
-        <w:lastRenderedPageBreak/>
         <w:drawing>
           <wp:inline distT="0" distB="0" distL="0" distR="0" wp14:anchorId="613AC5F0" wp14:editId="29B8AADD">
             <wp:extent cx="5400040" cy="2924810"/>
@@ -1530,6 +1529,7 @@
         <w:rPr>
           <w:noProof/>
         </w:rPr>
+        <w:lastRenderedPageBreak/>
         <w:drawing>
           <wp:inline distT="0" distB="0" distL="0" distR="0" wp14:anchorId="26058AF3" wp14:editId="4D9130A3">
             <wp:extent cx="5400040" cy="2924810"/>
@@ -1656,7 +1656,6 @@
         <w:rPr>
           <w:noProof/>
         </w:rPr>
-        <w:lastRenderedPageBreak/>
         <w:drawing>
           <wp:inline distT="0" distB="0" distL="0" distR="0" wp14:anchorId="7BCA88D7" wp14:editId="27057D60">
             <wp:extent cx="5400040" cy="2924810"/>
@@ -1712,6 +1711,7 @@
         <w:rPr>
           <w:noProof/>
         </w:rPr>
+        <w:lastRenderedPageBreak/>
         <w:drawing>
           <wp:inline distT="0" distB="0" distL="0" distR="0" wp14:anchorId="0D9C1F9F" wp14:editId="46960375">
             <wp:extent cx="5400040" cy="2924810"/>
@@ -1764,7 +1764,6 @@
         <w:rPr>
           <w:noProof/>
         </w:rPr>
-        <w:lastRenderedPageBreak/>
         <w:drawing>
           <wp:inline distT="0" distB="0" distL="0" distR="0" wp14:anchorId="0BCBEA6D" wp14:editId="65C48B06">
             <wp:extent cx="5400040" cy="2924810"/>

</xml_diff>